<commit_message>
Making it more presentable
</commit_message>
<xml_diff>
--- a/Randy Jonathan Resume - TestEdit.docx
+++ b/Randy Jonathan Resume - TestEdit.docx
@@ -1,6 +1,6 @@
 
 <file path=word/document.xml><?xml version="1.0" encoding="utf-8"?>
-<w:document xmlns:wpc="http://schemas.microsoft.com/office/word/2010/wordprocessingCanvas" xmlns:cx="http://schemas.microsoft.com/office/drawing/2014/chartex" xmlns:cx1="http://schemas.microsoft.com/office/drawing/2015/9/8/chartex" xmlns:cx2="http://schemas.microsoft.com/office/drawing/2015/10/21/chartex" xmlns:cx3="http://schemas.microsoft.com/office/drawing/2016/5/9/chartex" xmlns:cx4="http://schemas.microsoft.com/office/drawing/2016/5/10/chartex" xmlns:cx5="http://schemas.microsoft.com/office/drawing/2016/5/11/chartex" xmlns:cx6="http://schemas.microsoft.com/office/drawing/2016/5/12/chartex" xmlns:cx7="http://schemas.microsoft.com/office/drawing/2016/5/13/chartex" xmlns:cx8="http://schemas.microsoft.com/office/drawing/2016/5/14/chartex" xmlns:mc="http://schemas.openxmlformats.org/markup-compatibility/2006" xmlns:aink="http://schemas.microsoft.com/office/drawing/2016/ink" xmlns:am3d="http://schemas.microsoft.com/office/drawing/2017/model3d" xmlns:o="urn:schemas-microsoft-com:office:office" xmlns:oel="http://schemas.microsoft.com/office/2019/extlst" xmlns:r="http://schemas.openxmlformats.org/officeDocument/2006/relationships" xmlns:m="http://schemas.openxmlformats.org/officeDocument/2006/math" xmlns:v="urn:schemas-microsoft-com:vml" xmlns:wp14="http://schemas.microsoft.com/office/word/2010/wordprocessingDrawing" xmlns:wp="http://schemas.openxmlformats.org/drawingml/2006/wordprocessingDrawing" xmlns:w10="urn:schemas-microsoft-com:office:word" xmlns:w="http://schemas.openxmlformats.org/wordprocessingml/2006/main" xmlns:w14="http://schemas.microsoft.com/office/word/2010/wordml" xmlns:w15="http://schemas.microsoft.com/office/word/2012/wordml" xmlns:w16cex="http://schemas.microsoft.com/office/word/2018/wordml/cex" xmlns:w16cid="http://schemas.microsoft.com/office/word/2016/wordml/cid" xmlns:w16="http://schemas.microsoft.com/office/word/2018/wordml" xmlns:w16sdtdh="http://schemas.microsoft.com/office/word/2020/wordml/sdtdatahash" xmlns:w16se="http://schemas.microsoft.com/office/word/2015/wordml/symex" xmlns:wpg="http://schemas.microsoft.com/office/word/2010/wordprocessingGroup" xmlns:wpi="http://schemas.microsoft.com/office/word/2010/wordprocessingInk" xmlns:wne="http://schemas.microsoft.com/office/word/2006/wordml" xmlns:wps="http://schemas.microsoft.com/office/word/2010/wordprocessingShape" mc:Ignorable="w14 w15 w16se w16cid w16 w16cex w16sdtdh wp14">
+<w:document xmlns:wpc="http://schemas.microsoft.com/office/word/2010/wordprocessingCanvas" xmlns:cx="http://schemas.microsoft.com/office/drawing/2014/chartex" xmlns:cx1="http://schemas.microsoft.com/office/drawing/2015/9/8/chartex" xmlns:cx2="http://schemas.microsoft.com/office/drawing/2015/10/21/chartex" xmlns:cx3="http://schemas.microsoft.com/office/drawing/2016/5/9/chartex" xmlns:cx4="http://schemas.microsoft.com/office/drawing/2016/5/10/chartex" xmlns:cx5="http://schemas.microsoft.com/office/drawing/2016/5/11/chartex" xmlns:cx6="http://schemas.microsoft.com/office/drawing/2016/5/12/chartex" xmlns:cx7="http://schemas.microsoft.com/office/drawing/2016/5/13/chartex" xmlns:cx8="http://schemas.microsoft.com/office/drawing/2016/5/14/chartex" xmlns:mc="http://schemas.openxmlformats.org/markup-compatibility/2006" xmlns:aink="http://schemas.microsoft.com/office/drawing/2016/ink" xmlns:am3d="http://schemas.microsoft.com/office/drawing/2017/model3d" xmlns:o="urn:schemas-microsoft-com:office:office" xmlns:r="http://schemas.openxmlformats.org/officeDocument/2006/relationships" xmlns:m="http://schemas.openxmlformats.org/officeDocument/2006/math" xmlns:v="urn:schemas-microsoft-com:vml" xmlns:wp14="http://schemas.microsoft.com/office/word/2010/wordprocessingDrawing" xmlns:wp="http://schemas.openxmlformats.org/drawingml/2006/wordprocessingDrawing" xmlns:w10="urn:schemas-microsoft-com:office:word" xmlns:w="http://schemas.openxmlformats.org/wordprocessingml/2006/main" xmlns:w14="http://schemas.microsoft.com/office/word/2010/wordml" xmlns:w15="http://schemas.microsoft.com/office/word/2012/wordml" xmlns:w16cex="http://schemas.microsoft.com/office/word/2018/wordml/cex" xmlns:w16cid="http://schemas.microsoft.com/office/word/2016/wordml/cid" xmlns:w16="http://schemas.microsoft.com/office/word/2018/wordml" xmlns:w16sdtdh="http://schemas.microsoft.com/office/word/2020/wordml/sdtdatahash" xmlns:w16se="http://schemas.microsoft.com/office/word/2015/wordml/symex" xmlns:wpg="http://schemas.microsoft.com/office/word/2010/wordprocessingGroup" xmlns:wpi="http://schemas.microsoft.com/office/word/2010/wordprocessingInk" xmlns:wne="http://schemas.microsoft.com/office/word/2006/wordml" xmlns:wps="http://schemas.microsoft.com/office/word/2010/wordprocessingShape" mc:Ignorable="w14 w15 w16se w16cid w16 w16cex w16sdtdh wp14">
   <w:body>
     <w:p>
       <w:pPr>
@@ -110,38 +110,27 @@
         <w:rPr>
           <w:b/>
         </w:rPr>
-        <w:t>9 St Pappins Road, Glasnevin, Dublin, D11DH93</w:t>
-      </w:r>
-    </w:p>
-    <w:p>
-      <w:pPr>
-        <w:tabs>
-          <w:tab w:val="right" w:pos="11066"/>
-        </w:tabs>
-        <w:spacing w:after="4" w:line="259" w:lineRule="auto"/>
-        <w:ind w:left="-15" w:firstLine="0"/>
-        <w:rPr>
-          <w:b/>
-        </w:rPr>
-      </w:pPr>
-      <w:r>
-        <w:rPr>
-          <w:b/>
-          <w:color w:val="34A853"/>
-        </w:rPr>
-        <w:t>Stamp:</w:t>
-      </w:r>
-      <w:r>
-        <w:rPr>
-          <w:b/>
-        </w:rPr>
-        <w:t xml:space="preserve"> 1G</w:t>
+        <w:t xml:space="preserve">9 St </w:t>
+      </w:r>
+      <w:proofErr w:type="spellStart"/>
+      <w:r>
+        <w:rPr>
+          <w:b/>
+        </w:rPr>
+        <w:t>Pappins</w:t>
+      </w:r>
+      <w:proofErr w:type="spellEnd"/>
+      <w:r>
+        <w:rPr>
+          <w:b/>
+        </w:rPr>
+        <w:t xml:space="preserve"> Road, Glasnevin, Dublin, D11DH93</w:t>
       </w:r>
     </w:p>
     <w:p>
       <w:pPr>
         <w:spacing w:after="302" w:line="259" w:lineRule="auto"/>
-        <w:ind w:left="64" w:firstLine="0"/>
+        <w:ind w:left="0" w:firstLine="0"/>
       </w:pPr>
       <w:r>
         <w:rPr>
@@ -219,13 +208,14 @@
               </wp:inline>
             </w:drawing>
           </mc:Choice>
-          <mc:Fallback xmlns:a="http://schemas.openxmlformats.org/drawingml/2006/main">
+          <mc:Fallback>
             <w:pict>
-              <v:group id="Group 971" style="width:548pt;height:1pt;mso-position-horizontal-relative:char;mso-position-vertical-relative:line" coordsize="69596,127">
-                <v:shape id="Shape 20" style="position:absolute;width:69596;height:0;left:0;top:0;" coordsize="6959600,0" path="m0,0l6959600,0">
-                  <v:stroke weight="1pt" endcap="flat" joinstyle="miter" miterlimit="10" on="true" color="#888888"/>
-                  <v:fill on="false" color="#000000" opacity="0"/>
+              <v:group w14:anchorId="030299EA" id="Group 971" o:spid="_x0000_s1026" style="width:548pt;height:1pt;mso-position-horizontal-relative:char;mso-position-vertical-relative:line" coordsize="69596,127" o:gfxdata="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">
+                <v:shape id="Shape 20" o:spid="_x0000_s1027" style="position:absolute;width:69596;height:0;visibility:visible;mso-wrap-style:square;v-text-anchor:top" coordsize="6959600,0" o:gfxdata="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" path="m,l6959600,e" filled="f" strokecolor="#888" strokeweight="1pt">
+                  <v:stroke miterlimit="83231f" joinstyle="miter"/>
+                  <v:path arrowok="t" textboxrect="0,0,6959600,0"/>
                 </v:shape>
+                <w10:anchorlock/>
               </v:group>
             </w:pict>
           </mc:Fallback>
@@ -244,31 +234,30 @@
     </w:p>
     <w:p>
       <w:pPr>
+        <w:spacing w:after="0" w:line="276" w:lineRule="auto"/>
+        <w:ind w:left="0" w:firstLine="0"/>
+        <w:jc w:val="both"/>
+        <w:rPr>
+          <w:rFonts w:eastAsia="PMingLiU" w:cs="Arial"/>
+          <w:color w:val="auto"/>
+          <w:szCs w:val="20"/>
+          <w:lang w:eastAsia="zh-TW"/>
+        </w:rPr>
+      </w:pPr>
+      <w:r>
+        <w:rPr>
+          <w:rFonts w:eastAsia="PMingLiU" w:cs="Arial"/>
+          <w:color w:val="auto"/>
+          <w:szCs w:val="20"/>
+          <w:lang w:eastAsia="zh-TW"/>
+        </w:rPr>
+        <w:t>Insightful IT graduate with a valuable experience in quality assurance, test planning, technical support and software testing. Eager to gain proficiency in embedded systems, leveraging diverse methodologies and delivering engineering solutions for achieving organizational goals. Possess strong analytical and statistical skills to identify, capture, analyze, and report critical process metrics and execute tasks in a high-pressure environment. Looking for a position in a stimulating environment with the opportunity to gain technical expertise and knowledge while contributing towards the achievement of organizational objective.</w:t>
+      </w:r>
+    </w:p>
+    <w:p/>
+    <w:p>
+      <w:pPr>
         <w:pStyle w:val="Heading1"/>
-        <w:ind w:left="-5"/>
-        <w:rPr>
-          <w:b w:val="0"/>
-          <w:bCs/>
-          <w:color w:val="000000"/>
-          <w:sz w:val="20"/>
-          <w:szCs w:val="20"/>
-        </w:rPr>
-      </w:pPr>
-      <w:r>
-        <w:rPr>
-          <w:b w:val="0"/>
-          <w:bCs/>
-          <w:color w:val="000000"/>
-          <w:sz w:val="20"/>
-          <w:szCs w:val="20"/>
-        </w:rPr>
-        <w:t>Seeking a challenging career opportunity in a reputed organization to build on my technical skills in the fields of engineering and project management for the growth of the organization as well as to enhance my knowledge about new and emerging trends in the related sectors.</w:t>
-      </w:r>
-    </w:p>
-    <w:p/>
-    <w:p>
-      <w:pPr>
-        <w:pStyle w:val="Heading1"/>
       </w:pPr>
       <w:r>
         <w:t>WORK EXPERIENCE</w:t>
@@ -279,7 +268,14 @@
         <w:rPr>
           <w:b/>
         </w:rPr>
-        <w:t>ECIL – Intern;</w:t>
+        <w:t xml:space="preserve">ECIL – </w:t>
+      </w:r>
+      <w:proofErr w:type="gramStart"/>
+      <w:r>
+        <w:rPr>
+          <w:b/>
+        </w:rPr>
+        <w:t>Intern;</w:t>
       </w:r>
       <w:r>
         <w:rPr>
@@ -291,7 +287,14 @@
         <w:rPr>
           <w:i/>
         </w:rPr>
-        <w:t xml:space="preserve">                                                                                                                                                                        </w:t>
+        <w:t xml:space="preserve">  </w:t>
+      </w:r>
+      <w:proofErr w:type="gramEnd"/>
+      <w:r>
+        <w:rPr>
+          <w:i/>
+        </w:rPr>
+        <w:t xml:space="preserve">                                                                                                                                                                      </w:t>
       </w:r>
       <w:r>
         <w:rPr>
@@ -346,7 +349,32 @@
         <w:ind w:right="3"/>
       </w:pPr>
       <w:r>
-        <w:t>Worked on the development of a signature detection and verification system using soft computing.</w:t>
+        <w:rPr>
+          <w:color w:val="000000" w:themeColor="text1"/>
+          <w:lang w:val="pt-BR"/>
+        </w:rPr>
+        <w:t>Assisted in the development of a signature detection and verification system using soft computing</w:t>
+      </w:r>
+    </w:p>
+    <w:p>
+      <w:pPr>
+        <w:pStyle w:val="ListParagraph"/>
+        <w:numPr>
+          <w:ilvl w:val="0"/>
+          <w:numId w:val="4"/>
+        </w:numPr>
+        <w:rPr>
+          <w:rFonts w:asciiTheme="minorHAnsi" w:eastAsiaTheme="minorEastAsia" w:hAnsiTheme="minorHAnsi" w:cstheme="minorBidi"/>
+          <w:color w:val="000000" w:themeColor="text1"/>
+          <w:lang w:val="pt-BR"/>
+        </w:rPr>
+      </w:pPr>
+      <w:r>
+        <w:rPr>
+          <w:color w:val="000000" w:themeColor="text1"/>
+          <w:lang w:val="pt-BR"/>
+        </w:rPr>
+        <w:t>Conducted testing to analyse the performance of Self-organizing map, SVM and RBF Kernel when detecting forgeries</w:t>
       </w:r>
     </w:p>
     <w:p>
@@ -359,7 +387,285 @@
         <w:ind w:right="3"/>
       </w:pPr>
       <w:r>
-        <w:t>Tested the performance of Self-organizing map, SVM and RBF Kernel when detecting forgeries.</w:t>
+        <w:rPr>
+          <w:color w:val="000000" w:themeColor="text1"/>
+          <w:lang w:val="pt-BR"/>
+        </w:rPr>
+        <w:t>Demonstrated efficiency in using MATLAB for building the solutions and testing them</w:t>
+      </w:r>
+    </w:p>
+    <w:p>
+      <w:pPr>
+        <w:ind w:right="3"/>
+      </w:pPr>
+    </w:p>
+    <w:p>
+      <w:pPr>
+        <w:pStyle w:val="Heading1"/>
+        <w:ind w:left="-5"/>
+      </w:pPr>
+      <w:r>
+        <w:t>PRO</w:t>
+      </w:r>
+      <w:r>
+        <w:t>JECTS</w:t>
+      </w:r>
+    </w:p>
+    <w:p>
+      <w:pPr>
+        <w:tabs>
+          <w:tab w:val="right" w:pos="11066"/>
+        </w:tabs>
+        <w:ind w:left="0" w:firstLine="0"/>
+      </w:pPr>
+      <w:r>
+        <w:rPr>
+          <w:b/>
+        </w:rPr>
+        <w:t>Real Time Anomaly Detection using Edge Devices</w:t>
+      </w:r>
+      <w:r>
+        <w:tab/>
+      </w:r>
+    </w:p>
+    <w:p>
+      <w:pPr>
+        <w:numPr>
+          <w:ilvl w:val="0"/>
+          <w:numId w:val="1"/>
+        </w:numPr>
+        <w:ind w:right="3" w:hanging="360"/>
+      </w:pPr>
+      <w:r>
+        <w:t>Implementation of architectures based on cloud and edge</w:t>
+      </w:r>
+      <w:r>
+        <w:t xml:space="preserve"> computing to detect anomalies in a network which uses sensors.</w:t>
+      </w:r>
+    </w:p>
+    <w:p>
+      <w:pPr>
+        <w:numPr>
+          <w:ilvl w:val="0"/>
+          <w:numId w:val="1"/>
+        </w:numPr>
+        <w:ind w:right="3" w:hanging="360"/>
+      </w:pPr>
+      <w:r>
+        <w:t>Implemented a cloud architecture where the Edge nodes send the data from their sensors to a central node to detect anomalies.</w:t>
+      </w:r>
+    </w:p>
+    <w:p>
+      <w:pPr>
+        <w:numPr>
+          <w:ilvl w:val="0"/>
+          <w:numId w:val="1"/>
+        </w:numPr>
+        <w:ind w:right="3" w:hanging="360"/>
+      </w:pPr>
+      <w:r>
+        <w:t xml:space="preserve">Implemented a fully connected peer to peer (p2p) architecture and a partially connected peer to peer (p2p) architecture where each node will </w:t>
+      </w:r>
+      <w:r>
+        <w:t>decide</w:t>
+      </w:r>
+      <w:r>
+        <w:t xml:space="preserve"> whether an anomaly is present in the network.</w:t>
+      </w:r>
+    </w:p>
+    <w:p>
+      <w:pPr>
+        <w:numPr>
+          <w:ilvl w:val="0"/>
+          <w:numId w:val="1"/>
+        </w:numPr>
+        <w:ind w:right="3" w:hanging="360"/>
+      </w:pPr>
+      <w:r>
+        <w:t xml:space="preserve">Deployed various machine learning models like </w:t>
+      </w:r>
+      <w:r>
+        <w:t xml:space="preserve">Logistic Regression, </w:t>
+      </w:r>
+      <w:r>
+        <w:t>Random Forest, KNN</w:t>
+      </w:r>
+      <w:r>
+        <w:t xml:space="preserve"> and</w:t>
+      </w:r>
+      <w:r>
+        <w:t xml:space="preserve"> LSTM</w:t>
+      </w:r>
+      <w:r>
+        <w:t xml:space="preserve"> to compare their performance when Raspberry Pi 3B+ has been deployed in the Edge nodes for detecting temperature anomalies.</w:t>
+      </w:r>
+    </w:p>
+    <w:p>
+      <w:pPr>
+        <w:numPr>
+          <w:ilvl w:val="0"/>
+          <w:numId w:val="1"/>
+        </w:numPr>
+        <w:ind w:right="3" w:hanging="360"/>
+      </w:pPr>
+      <w:r>
+        <w:t>Demonstrated that partially connected P2P architecture is best fit for anomaly detection for detecting anomalies with less complexities and security are taken</w:t>
+      </w:r>
+      <w:r>
+        <w:t xml:space="preserve"> along with reliability of the architecture</w:t>
+      </w:r>
+      <w:r>
+        <w:t>.</w:t>
+      </w:r>
+    </w:p>
+    <w:p>
+      <w:pPr>
+        <w:ind w:right="3"/>
+        <w:rPr>
+          <w:b/>
+          <w:bCs/>
+        </w:rPr>
+      </w:pPr>
+      <w:r>
+        <w:rPr>
+          <w:b/>
+          <w:bCs/>
+        </w:rPr>
+        <w:t>Deployment of Deep Neural Network Accelerator on SoC FPGA for Edge</w:t>
+      </w:r>
+      <w:r>
+        <w:rPr>
+          <w:b/>
+          <w:bCs/>
+        </w:rPr>
+        <w:t xml:space="preserve"> applications</w:t>
+      </w:r>
+    </w:p>
+    <w:p>
+      <w:pPr>
+        <w:pStyle w:val="ListParagraph"/>
+        <w:numPr>
+          <w:ilvl w:val="0"/>
+          <w:numId w:val="3"/>
+        </w:numPr>
+        <w:ind w:right="3"/>
+      </w:pPr>
+      <w:r>
+        <w:t xml:space="preserve">Deployed </w:t>
+      </w:r>
+      <w:r>
+        <w:t>pruned versions of Deep Neural Networks</w:t>
+      </w:r>
+      <w:r>
+        <w:t xml:space="preserve"> like RESNET50</w:t>
+      </w:r>
+      <w:r>
+        <w:t xml:space="preserve"> on Zynq Ultra96 v2 FPGA board</w:t>
+      </w:r>
+      <w:r>
+        <w:t>.</w:t>
+      </w:r>
+    </w:p>
+    <w:p>
+      <w:pPr>
+        <w:pStyle w:val="ListParagraph"/>
+        <w:numPr>
+          <w:ilvl w:val="0"/>
+          <w:numId w:val="3"/>
+        </w:numPr>
+        <w:ind w:right="3"/>
+      </w:pPr>
+      <w:r>
+        <w:t xml:space="preserve">Designed the DSP blocks using </w:t>
+      </w:r>
+      <w:proofErr w:type="spellStart"/>
+      <w:r>
+        <w:t>Vivado</w:t>
+      </w:r>
+      <w:proofErr w:type="spellEnd"/>
+      <w:r>
+        <w:t xml:space="preserve"> Software.</w:t>
+      </w:r>
+    </w:p>
+    <w:p>
+      <w:pPr>
+        <w:pStyle w:val="ListParagraph"/>
+        <w:numPr>
+          <w:ilvl w:val="0"/>
+          <w:numId w:val="3"/>
+        </w:numPr>
+        <w:ind w:right="3"/>
+      </w:pPr>
+      <w:r>
+        <w:t>Demonstrated that pruned versions of Deep Neural Networks run faster on a FPGA board while also maintaining high accuracy results.</w:t>
+      </w:r>
+    </w:p>
+    <w:p>
+      <w:pPr>
+        <w:pStyle w:val="ListParagraph"/>
+        <w:numPr>
+          <w:ilvl w:val="0"/>
+          <w:numId w:val="3"/>
+        </w:numPr>
+        <w:ind w:right="3"/>
+      </w:pPr>
+      <w:r>
+        <w:t>Interfaced Logitech C270 camera with FPGA board using UART for live testing.</w:t>
+      </w:r>
+    </w:p>
+    <w:p>
+      <w:pPr>
+        <w:pStyle w:val="ListParagraph"/>
+        <w:numPr>
+          <w:ilvl w:val="0"/>
+          <w:numId w:val="3"/>
+        </w:numPr>
+        <w:ind w:right="3"/>
+      </w:pPr>
+      <w:r>
+        <w:t>Debugging and collaboration with the project group for the successful completion of the project</w:t>
+      </w:r>
+    </w:p>
+    <w:p>
+      <w:pPr>
+        <w:ind w:right="3"/>
+      </w:pPr>
+      <w:proofErr w:type="spellStart"/>
+      <w:r>
+        <w:rPr>
+          <w:b/>
+          <w:bCs/>
+        </w:rPr>
+        <w:t>LoRaWAN</w:t>
+      </w:r>
+      <w:proofErr w:type="spellEnd"/>
+      <w:r>
+        <w:rPr>
+          <w:b/>
+          <w:bCs/>
+        </w:rPr>
+        <w:t xml:space="preserve"> based </w:t>
+      </w:r>
+      <w:r>
+        <w:rPr>
+          <w:b/>
+          <w:bCs/>
+        </w:rPr>
+        <w:t>IoT</w:t>
+      </w:r>
+      <w:r>
+        <w:rPr>
+          <w:b/>
+          <w:bCs/>
+        </w:rPr>
+        <w:t xml:space="preserve"> alert</w:t>
+      </w:r>
+      <w:r>
+        <w:rPr>
+          <w:b/>
+          <w:bCs/>
+        </w:rPr>
+        <w:t xml:space="preserve"> system</w:t>
       </w:r>
     </w:p>
     <w:p>
@@ -372,7 +678,13 @@
         <w:ind w:right="3"/>
       </w:pPr>
       <w:r>
-        <w:t>Used MATLAB for building the solutions and testing them out.</w:t>
+        <w:t xml:space="preserve">Designed a device which captures </w:t>
+      </w:r>
+      <w:r>
+        <w:t>heartbeat</w:t>
+      </w:r>
+      <w:r>
+        <w:t xml:space="preserve"> data sends them to LoRa receiver which continuously monitors for any anomalies.</w:t>
       </w:r>
     </w:p>
     <w:p>
@@ -385,265 +697,7 @@
         <w:ind w:right="3"/>
       </w:pPr>
       <w:r>
-        <w:t>Debugging and problem solving for critical issues.</w:t>
-      </w:r>
-    </w:p>
-    <w:p>
-      <w:pPr>
-        <w:ind w:right="3"/>
-      </w:pPr>
-    </w:p>
-    <w:p>
-      <w:pPr>
-        <w:pStyle w:val="Heading1"/>
-        <w:ind w:left="-5"/>
-      </w:pPr>
-      <w:r>
-        <w:t>PRO</w:t>
-      </w:r>
-      <w:r>
-        <w:t>JECTS</w:t>
-      </w:r>
-    </w:p>
-    <w:p>
-      <w:pPr>
-        <w:tabs>
-          <w:tab w:val="right" w:pos="11066"/>
-        </w:tabs>
-        <w:ind w:left="0" w:firstLine="0"/>
-      </w:pPr>
-      <w:r>
-        <w:rPr>
-          <w:b/>
-        </w:rPr>
-        <w:t>Real Time Anomaly Detection using Edge Devices</w:t>
-      </w:r>
-      <w:r>
-        <w:tab/>
-      </w:r>
-    </w:p>
-    <w:p>
-      <w:pPr>
-        <w:numPr>
-          <w:ilvl w:val="0"/>
-          <w:numId w:val="1"/>
-        </w:numPr>
-        <w:ind w:right="3" w:hanging="360"/>
-      </w:pPr>
-      <w:r>
-        <w:t>Implementation of architectures based on cloud and edge</w:t>
-      </w:r>
-      <w:r>
-        <w:t xml:space="preserve"> computing to detect anomalies in a network which uses sensors.</w:t>
-      </w:r>
-    </w:p>
-    <w:p>
-      <w:pPr>
-        <w:numPr>
-          <w:ilvl w:val="0"/>
-          <w:numId w:val="1"/>
-        </w:numPr>
-        <w:ind w:right="3" w:hanging="360"/>
-      </w:pPr>
-      <w:r>
-        <w:t>Implemented a cloud architecture where the Edge nodes send the data from their sensors to a central node to detect anomalies.</w:t>
-      </w:r>
-    </w:p>
-    <w:p>
-      <w:pPr>
-        <w:numPr>
-          <w:ilvl w:val="0"/>
-          <w:numId w:val="1"/>
-        </w:numPr>
-        <w:ind w:right="3" w:hanging="360"/>
-      </w:pPr>
-      <w:r>
-        <w:t>Implemented a fully connected peer to peer (p2p) architecture and a partially connected peer to peer (p2p) architecture where each node will make a decision whether an anomaly is present in the network.</w:t>
-      </w:r>
-    </w:p>
-    <w:p>
-      <w:pPr>
-        <w:numPr>
-          <w:ilvl w:val="0"/>
-          <w:numId w:val="1"/>
-        </w:numPr>
-        <w:ind w:right="3" w:hanging="360"/>
-      </w:pPr>
-      <w:r>
-        <w:t xml:space="preserve">Deployed various machine learning models like </w:t>
-      </w:r>
-      <w:r>
-        <w:t xml:space="preserve">Logistic Regression, </w:t>
-      </w:r>
-      <w:r>
-        <w:t>Random Forest, KNN</w:t>
-      </w:r>
-      <w:r>
-        <w:t xml:space="preserve"> and</w:t>
-      </w:r>
-      <w:r>
-        <w:t xml:space="preserve"> LSTM</w:t>
-      </w:r>
-      <w:r>
-        <w:t xml:space="preserve"> to compare their performance when Raspberry Pi 3B+ has been deployed in the Edge nodes for detecting temperature anomalies.</w:t>
-      </w:r>
-    </w:p>
-    <w:p>
-      <w:pPr>
-        <w:numPr>
-          <w:ilvl w:val="0"/>
-          <w:numId w:val="1"/>
-        </w:numPr>
-        <w:ind w:right="3" w:hanging="360"/>
-      </w:pPr>
-      <w:r>
-        <w:t>Demonstrated that partially connected P2P architecture is best fit for anomaly detection for detecting anomalies with less complexities and security are taken</w:t>
-      </w:r>
-      <w:r>
-        <w:t xml:space="preserve"> along with reliability of the architecture</w:t>
-      </w:r>
-      <w:r>
-        <w:t>.</w:t>
-      </w:r>
-    </w:p>
-    <w:p>
-      <w:pPr>
-        <w:ind w:right="3"/>
-        <w:rPr>
-          <w:b/>
-          <w:bCs/>
-        </w:rPr>
-      </w:pPr>
-      <w:r>
-        <w:rPr>
-          <w:b/>
-          <w:bCs/>
-        </w:rPr>
-        <w:t>Deployment of Deep Neural Network Accelerator on SoC FPGA for Edge</w:t>
-      </w:r>
-      <w:r>
-        <w:rPr>
-          <w:b/>
-          <w:bCs/>
-        </w:rPr>
-        <w:t xml:space="preserve"> applications</w:t>
-      </w:r>
-    </w:p>
-    <w:p>
-      <w:pPr>
-        <w:pStyle w:val="ListParagraph"/>
-        <w:numPr>
-          <w:ilvl w:val="0"/>
-          <w:numId w:val="3"/>
-        </w:numPr>
-        <w:ind w:right="3"/>
-      </w:pPr>
-      <w:r>
-        <w:t xml:space="preserve">Deployed </w:t>
-      </w:r>
-      <w:r>
-        <w:t>pruned versions of Deep Neural Networks</w:t>
-      </w:r>
-      <w:r>
-        <w:t xml:space="preserve"> like RESNET50</w:t>
-      </w:r>
-      <w:r>
-        <w:t xml:space="preserve"> on Zynq Ultra96 v2 FPGA board</w:t>
-      </w:r>
-      <w:r>
-        <w:t>.</w:t>
-      </w:r>
-    </w:p>
-    <w:p>
-      <w:pPr>
-        <w:pStyle w:val="ListParagraph"/>
-        <w:numPr>
-          <w:ilvl w:val="0"/>
-          <w:numId w:val="3"/>
-        </w:numPr>
-        <w:ind w:right="3"/>
-      </w:pPr>
-      <w:r>
-        <w:t>Designed the DSP blocks using Vivado Software.</w:t>
-      </w:r>
-    </w:p>
-    <w:p>
-      <w:pPr>
-        <w:pStyle w:val="ListParagraph"/>
-        <w:numPr>
-          <w:ilvl w:val="0"/>
-          <w:numId w:val="3"/>
-        </w:numPr>
-        <w:ind w:right="3"/>
-      </w:pPr>
-      <w:r>
-        <w:t>Demonstrated that pruned versions of Deep Neural Networks run faster on a FPGA board while also maintaining high accuracy results.</w:t>
-      </w:r>
-    </w:p>
-    <w:p>
-      <w:pPr>
-        <w:pStyle w:val="ListParagraph"/>
-        <w:numPr>
-          <w:ilvl w:val="0"/>
-          <w:numId w:val="3"/>
-        </w:numPr>
-        <w:ind w:right="3"/>
-      </w:pPr>
-      <w:r>
-        <w:t>Interfaced Logitech C270 camera with FPGA board using UART for live testing.</w:t>
-      </w:r>
-    </w:p>
-    <w:p>
-      <w:pPr>
-        <w:pStyle w:val="ListParagraph"/>
-        <w:numPr>
-          <w:ilvl w:val="0"/>
-          <w:numId w:val="3"/>
-        </w:numPr>
-        <w:ind w:right="3"/>
-      </w:pPr>
-      <w:r>
-        <w:t>Debugging and collaboration with the project group for the successful completion of the project</w:t>
-      </w:r>
-    </w:p>
-    <w:p>
-      <w:pPr>
-        <w:ind w:right="3"/>
-      </w:pPr>
-      <w:r>
-        <w:rPr>
-          <w:b/>
-          <w:bCs/>
-        </w:rPr>
-        <w:t>LoRaWAN</w:t>
-      </w:r>
-      <w:r>
-        <w:rPr>
-          <w:b/>
-          <w:bCs/>
-        </w:rPr>
-        <w:t xml:space="preserve"> based </w:t>
-      </w:r>
-      <w:r>
-        <w:rPr>
-          <w:b/>
-          <w:bCs/>
-        </w:rPr>
-        <w:t>IoT</w:t>
-      </w:r>
-      <w:r>
-        <w:rPr>
-          <w:b/>
-          <w:bCs/>
-        </w:rPr>
-        <w:t xml:space="preserve"> alert</w:t>
-      </w:r>
-      <w:r>
-        <w:rPr>
-          <w:b/>
-          <w:bCs/>
-        </w:rPr>
-        <w:t xml:space="preserve"> system</w:t>
+        <w:t>JSON payload is transmitted from the transmitter which has information related to latitude, longitude and heartbeat.</w:t>
       </w:r>
     </w:p>
     <w:p>
@@ -656,32 +710,6 @@
         <w:ind w:right="3"/>
       </w:pPr>
       <w:r>
-        <w:t>Designed a device which captures heart beat data sends them to LoRa receiver which continuously monitors for any anomalies.</w:t>
-      </w:r>
-    </w:p>
-    <w:p>
-      <w:pPr>
-        <w:pStyle w:val="ListParagraph"/>
-        <w:numPr>
-          <w:ilvl w:val="0"/>
-          <w:numId w:val="4"/>
-        </w:numPr>
-        <w:ind w:right="3"/>
-      </w:pPr>
-      <w:r>
-        <w:t>JSON payload is transmitted from the transmitter which has information related to latitude, longitude and heartbeat.</w:t>
-      </w:r>
-    </w:p>
-    <w:p>
-      <w:pPr>
-        <w:pStyle w:val="ListParagraph"/>
-        <w:numPr>
-          <w:ilvl w:val="0"/>
-          <w:numId w:val="4"/>
-        </w:numPr>
-        <w:ind w:right="3"/>
-      </w:pPr>
-      <w:r>
         <w:t>Used TTGO LoRa32 v2.1 ESP32 dev kit to transmit and receive data and MAX30102 to capture heartbeat data.</w:t>
       </w:r>
     </w:p>
@@ -731,7 +759,31 @@
         <w:t xml:space="preserve">Software Packages: </w:t>
       </w:r>
       <w:r>
-        <w:t>MATLAB, Keras, Multisim, NgSpice, Eagle, Yocto and Keil</w:t>
+        <w:t xml:space="preserve">MATLAB, </w:t>
+      </w:r>
+      <w:proofErr w:type="spellStart"/>
+      <w:r>
+        <w:t>Keras</w:t>
+      </w:r>
+      <w:proofErr w:type="spellEnd"/>
+      <w:r>
+        <w:t xml:space="preserve">, Multisim, </w:t>
+      </w:r>
+      <w:proofErr w:type="spellStart"/>
+      <w:r>
+        <w:t>NgSpice</w:t>
+      </w:r>
+      <w:proofErr w:type="spellEnd"/>
+      <w:r>
+        <w:t xml:space="preserve">, Eagle, </w:t>
+      </w:r>
+      <w:proofErr w:type="spellStart"/>
+      <w:r>
+        <w:t>Yocto</w:t>
+      </w:r>
+      <w:proofErr w:type="spellEnd"/>
+      <w:r>
+        <w:t xml:space="preserve"> and Keil</w:t>
       </w:r>
     </w:p>
     <w:p>
@@ -769,8 +821,16 @@
         <w:rPr>
           <w:bCs/>
         </w:rPr>
-        <w:t>, Github</w:t>
-      </w:r>
+        <w:t xml:space="preserve">, </w:t>
+      </w:r>
+      <w:proofErr w:type="spellStart"/>
+      <w:r>
+        <w:rPr>
+          <w:bCs/>
+        </w:rPr>
+        <w:t>Github</w:t>
+      </w:r>
+      <w:proofErr w:type="spellEnd"/>
       <w:r>
         <w:rPr>
           <w:bCs/>
@@ -961,11 +1021,43 @@
         <w:ind w:left="0" w:firstLine="0"/>
       </w:pPr>
       <w:r>
-        <w:t>Namburi Randy Jonathan, Tangalla Manoj Kumar, Paritosh Peshwe, Srinivas Doddipalli,</w:t>
-      </w:r>
+        <w:t xml:space="preserve">Namburi Randy Jonathan, </w:t>
+      </w:r>
+      <w:proofErr w:type="spellStart"/>
+      <w:r>
+        <w:t>Tangalla</w:t>
+      </w:r>
+      <w:proofErr w:type="spellEnd"/>
+      <w:r>
+        <w:t xml:space="preserve"> Manoj Kumar, </w:t>
+      </w:r>
+      <w:proofErr w:type="spellStart"/>
+      <w:r>
+        <w:t>Paritosh</w:t>
+      </w:r>
+      <w:proofErr w:type="spellEnd"/>
       <w:r>
         <w:t xml:space="preserve"> </w:t>
       </w:r>
+      <w:proofErr w:type="spellStart"/>
+      <w:r>
+        <w:t>Peshwe</w:t>
+      </w:r>
+      <w:proofErr w:type="spellEnd"/>
+      <w:r>
+        <w:t xml:space="preserve">, Srinivas </w:t>
+      </w:r>
+      <w:proofErr w:type="spellStart"/>
+      <w:r>
+        <w:t>Doddipalli</w:t>
+      </w:r>
+      <w:proofErr w:type="spellEnd"/>
+      <w:r>
+        <w:t>,</w:t>
+      </w:r>
+      <w:r>
+        <w:t xml:space="preserve"> </w:t>
+      </w:r>
       <w:r>
         <w:t>Ashwin Kothari. 2018 ICETE 2019, 22-23 March</w:t>
       </w:r>
@@ -978,8 +1070,32 @@
     </w:p>
     <w:p>
       <w:pPr>
-        <w:ind w:right="2322"/>
-      </w:pPr>
+        <w:ind w:left="0" w:right="3" w:firstLine="0"/>
+      </w:pPr>
+    </w:p>
+    <w:p>
+      <w:pPr>
+        <w:pStyle w:val="Heading1"/>
+        <w:ind w:left="-5"/>
+      </w:pPr>
+      <w:r>
+        <w:t>ADDITIONAL INFORMATION</w:t>
+      </w:r>
+    </w:p>
+    <w:p>
+      <w:pPr>
+        <w:ind w:left="0" w:firstLine="0"/>
+      </w:pPr>
+      <w:r>
+        <w:rPr>
+          <w:b/>
+          <w:bCs/>
+        </w:rPr>
+        <w:t xml:space="preserve">Visa Stamp: </w:t>
+      </w:r>
+      <w:r>
+        <w:t>1G</w:t>
+      </w:r>
     </w:p>
     <w:sectPr>
       <w:pgSz w:w="12240" w:h="15840"/>
@@ -991,7 +1107,7 @@
 </file>
 
 <file path=word/numbering.xml><?xml version="1.0" encoding="utf-8"?>
-<w:numbering xmlns:wpc="http://schemas.microsoft.com/office/word/2010/wordprocessingCanvas" xmlns:cx="http://schemas.microsoft.com/office/drawing/2014/chartex" xmlns:cx1="http://schemas.microsoft.com/office/drawing/2015/9/8/chartex" xmlns:cx2="http://schemas.microsoft.com/office/drawing/2015/10/21/chartex" xmlns:cx3="http://schemas.microsoft.com/office/drawing/2016/5/9/chartex" xmlns:cx4="http://schemas.microsoft.com/office/drawing/2016/5/10/chartex" xmlns:cx5="http://schemas.microsoft.com/office/drawing/2016/5/11/chartex" xmlns:cx6="http://schemas.microsoft.com/office/drawing/2016/5/12/chartex" xmlns:cx7="http://schemas.microsoft.com/office/drawing/2016/5/13/chartex" xmlns:cx8="http://schemas.microsoft.com/office/drawing/2016/5/14/chartex" xmlns:mc="http://schemas.openxmlformats.org/markup-compatibility/2006" xmlns:aink="http://schemas.microsoft.com/office/drawing/2016/ink" xmlns:am3d="http://schemas.microsoft.com/office/drawing/2017/model3d" xmlns:o="urn:schemas-microsoft-com:office:office" xmlns:oel="http://schemas.microsoft.com/office/2019/extlst" xmlns:r="http://schemas.openxmlformats.org/officeDocument/2006/relationships" xmlns:m="http://schemas.openxmlformats.org/officeDocument/2006/math" xmlns:v="urn:schemas-microsoft-com:vml" xmlns:wp14="http://schemas.microsoft.com/office/word/2010/wordprocessingDrawing" xmlns:wp="http://schemas.openxmlformats.org/drawingml/2006/wordprocessingDrawing" xmlns:w10="urn:schemas-microsoft-com:office:word" xmlns:w="http://schemas.openxmlformats.org/wordprocessingml/2006/main" xmlns:w14="http://schemas.microsoft.com/office/word/2010/wordml" xmlns:w15="http://schemas.microsoft.com/office/word/2012/wordml" xmlns:w16cex="http://schemas.microsoft.com/office/word/2018/wordml/cex" xmlns:w16cid="http://schemas.microsoft.com/office/word/2016/wordml/cid" xmlns:w16="http://schemas.microsoft.com/office/word/2018/wordml" xmlns:w16sdtdh="http://schemas.microsoft.com/office/word/2020/wordml/sdtdatahash" xmlns:w16se="http://schemas.microsoft.com/office/word/2015/wordml/symex" xmlns:wpg="http://schemas.microsoft.com/office/word/2010/wordprocessingGroup" xmlns:wpi="http://schemas.microsoft.com/office/word/2010/wordprocessingInk" xmlns:wne="http://schemas.microsoft.com/office/word/2006/wordml" xmlns:wps="http://schemas.microsoft.com/office/word/2010/wordprocessingShape" mc:Ignorable="w14 w15 w16se w16cid w16 w16cex w16sdtdh wp14">
+<w:numbering xmlns:wpc="http://schemas.microsoft.com/office/word/2010/wordprocessingCanvas" xmlns:cx="http://schemas.microsoft.com/office/drawing/2014/chartex" xmlns:cx1="http://schemas.microsoft.com/office/drawing/2015/9/8/chartex" xmlns:cx2="http://schemas.microsoft.com/office/drawing/2015/10/21/chartex" xmlns:cx3="http://schemas.microsoft.com/office/drawing/2016/5/9/chartex" xmlns:cx4="http://schemas.microsoft.com/office/drawing/2016/5/10/chartex" xmlns:cx5="http://schemas.microsoft.com/office/drawing/2016/5/11/chartex" xmlns:cx6="http://schemas.microsoft.com/office/drawing/2016/5/12/chartex" xmlns:cx7="http://schemas.microsoft.com/office/drawing/2016/5/13/chartex" xmlns:cx8="http://schemas.microsoft.com/office/drawing/2016/5/14/chartex" xmlns:mc="http://schemas.openxmlformats.org/markup-compatibility/2006" xmlns:aink="http://schemas.microsoft.com/office/drawing/2016/ink" xmlns:am3d="http://schemas.microsoft.com/office/drawing/2017/model3d" xmlns:o="urn:schemas-microsoft-com:office:office" xmlns:r="http://schemas.openxmlformats.org/officeDocument/2006/relationships" xmlns:m="http://schemas.openxmlformats.org/officeDocument/2006/math" xmlns:v="urn:schemas-microsoft-com:vml" xmlns:wp14="http://schemas.microsoft.com/office/word/2010/wordprocessingDrawing" xmlns:wp="http://schemas.openxmlformats.org/drawingml/2006/wordprocessingDrawing" xmlns:w10="urn:schemas-microsoft-com:office:word" xmlns:w="http://schemas.openxmlformats.org/wordprocessingml/2006/main" xmlns:w14="http://schemas.microsoft.com/office/word/2010/wordml" xmlns:w15="http://schemas.microsoft.com/office/word/2012/wordml" xmlns:w16cex="http://schemas.microsoft.com/office/word/2018/wordml/cex" xmlns:w16cid="http://schemas.microsoft.com/office/word/2016/wordml/cid" xmlns:w16="http://schemas.microsoft.com/office/word/2018/wordml" xmlns:w16sdtdh="http://schemas.microsoft.com/office/word/2020/wordml/sdtdatahash" xmlns:w16se="http://schemas.microsoft.com/office/word/2015/wordml/symex" xmlns:wpg="http://schemas.microsoft.com/office/word/2010/wordprocessingGroup" xmlns:wpi="http://schemas.microsoft.com/office/word/2010/wordprocessingInk" xmlns:wne="http://schemas.microsoft.com/office/word/2006/wordml" xmlns:wps="http://schemas.microsoft.com/office/word/2010/wordprocessingShape" mc:Ignorable="w14 w15 w16se w16cid w16 w16cex w16sdtdh wp14">
   <w:abstractNum w:abstractNumId="0" w15:restartNumberingAfterBreak="0">
     <w:nsid w:val="12B131FB"/>
     <w:multiLevelType w:val="hybridMultilevel"/>
@@ -1655,19 +1771,19 @@
       </w:rPr>
     </w:lvl>
   </w:abstractNum>
-  <w:num w:numId="1" w16cid:durableId="2053115905">
+  <w:num w:numId="1">
     <w:abstractNumId w:val="4"/>
   </w:num>
-  <w:num w:numId="2" w16cid:durableId="1247693729">
+  <w:num w:numId="2">
     <w:abstractNumId w:val="0"/>
   </w:num>
-  <w:num w:numId="3" w16cid:durableId="1422138955">
+  <w:num w:numId="3">
     <w:abstractNumId w:val="3"/>
   </w:num>
-  <w:num w:numId="4" w16cid:durableId="1473405421">
+  <w:num w:numId="4">
     <w:abstractNumId w:val="1"/>
   </w:num>
-  <w:num w:numId="5" w16cid:durableId="275722711">
+  <w:num w:numId="5">
     <w:abstractNumId w:val="2"/>
   </w:num>
 </w:numbering>

</xml_diff>

<commit_message>
Graduate FPGA design engineer
</commit_message>
<xml_diff>
--- a/Randy Jonathan Resume - TestEdit.docx
+++ b/Randy Jonathan Resume - TestEdit.docx
@@ -110,21 +110,7 @@
         <w:rPr>
           <w:b/>
         </w:rPr>
-        <w:t xml:space="preserve">9 St </w:t>
-      </w:r>
-      <w:proofErr w:type="spellStart"/>
-      <w:r>
-        <w:rPr>
-          <w:b/>
-        </w:rPr>
-        <w:t>Pappins</w:t>
-      </w:r>
-      <w:proofErr w:type="spellEnd"/>
-      <w:r>
-        <w:rPr>
-          <w:b/>
-        </w:rPr>
-        <w:t xml:space="preserve"> Road, Glasnevin, Dublin, D11DH93</w:t>
+        <w:t>9 St Pappins Road, Glasnevin, Dublin, D11DH93</w:t>
       </w:r>
     </w:p>
     <w:p>
@@ -210,7 +196,7 @@
           </mc:Choice>
           <mc:Fallback>
             <w:pict>
-              <v:group w14:anchorId="030299EA" id="Group 971" o:spid="_x0000_s1026" style="width:548pt;height:1pt;mso-position-horizontal-relative:char;mso-position-vertical-relative:line" coordsize="69596,127" o:gfxdata="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">
+              <v:group w14:anchorId="66C835DA" id="Group 971" o:spid="_x0000_s1026" style="width:548pt;height:1pt;mso-position-horizontal-relative:char;mso-position-vertical-relative:line" coordsize="69596,127" o:gfxdata="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">
                 <v:shape id="Shape 20" o:spid="_x0000_s1027" style="position:absolute;width:69596;height:0;visibility:visible;mso-wrap-style:square;v-text-anchor:top" coordsize="6959600,0" o:gfxdata="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" path="m,l6959600,e" filled="f" strokecolor="#888" strokeweight="1pt">
                   <v:stroke miterlimit="83231f" joinstyle="miter"/>
                   <v:path arrowok="t" textboxrect="0,0,6959600,0"/>
@@ -251,7 +237,43 @@
           <w:szCs w:val="20"/>
           <w:lang w:eastAsia="zh-TW"/>
         </w:rPr>
-        <w:t>Insightful IT graduate with a valuable experience in quality assurance, test planning, technical support and software testing. Eager to gain proficiency in embedded systems, leveraging diverse methodologies and delivering engineering solutions for achieving organizational goals. Possess strong analytical and statistical skills to identify, capture, analyze, and report critical process metrics and execute tasks in a high-pressure environment. Looking for a position in a stimulating environment with the opportunity to gain technical expertise and knowledge while contributing towards the achievement of organizational objective.</w:t>
+        <w:t>In</w:t>
+      </w:r>
+      <w:r>
+        <w:rPr>
+          <w:rFonts w:eastAsia="PMingLiU" w:cs="Arial"/>
+          <w:color w:val="auto"/>
+          <w:szCs w:val="20"/>
+          <w:lang w:eastAsia="zh-TW"/>
+        </w:rPr>
+        <w:t>novative</w:t>
+      </w:r>
+      <w:r>
+        <w:rPr>
+          <w:rFonts w:eastAsia="PMingLiU" w:cs="Arial"/>
+          <w:color w:val="auto"/>
+          <w:szCs w:val="20"/>
+          <w:lang w:eastAsia="zh-TW"/>
+        </w:rPr>
+        <w:t xml:space="preserve"> IT graduate with a valuable experience in quality assurance, test planning, technical support and software testing. Eager to gain proficiency in embedded systems, leveraging diverse methodologies and delivering engineering solutions for achieving organizational goals. Possess strong analytical and statistical skills to identify, capture, analyze, and report critical process metrics and execute tasks in a high-pressure environment. Looking for a position in a stimulating environment with the opportunity to gain technical expertise and knowledge while contributing towards the achievement of organizational objective</w:t>
+      </w:r>
+      <w:r>
+        <w:rPr>
+          <w:rFonts w:eastAsia="PMingLiU" w:cs="Arial"/>
+          <w:color w:val="auto"/>
+          <w:szCs w:val="20"/>
+          <w:lang w:eastAsia="zh-TW"/>
+        </w:rPr>
+        <w:t xml:space="preserve"> of developing innovative products</w:t>
+      </w:r>
+      <w:r>
+        <w:rPr>
+          <w:rFonts w:eastAsia="PMingLiU" w:cs="Arial"/>
+          <w:color w:val="auto"/>
+          <w:szCs w:val="20"/>
+          <w:lang w:eastAsia="zh-TW"/>
+        </w:rPr>
+        <w:t>.</w:t>
       </w:r>
     </w:p>
     <w:p/>
@@ -268,14 +290,7 @@
         <w:rPr>
           <w:b/>
         </w:rPr>
-        <w:t xml:space="preserve">ECIL – </w:t>
-      </w:r>
-      <w:proofErr w:type="gramStart"/>
-      <w:r>
-        <w:rPr>
-          <w:b/>
-        </w:rPr>
-        <w:t>Intern;</w:t>
+        <w:t>ECIL – Intern;</w:t>
       </w:r>
       <w:r>
         <w:rPr>
@@ -287,14 +302,7 @@
         <w:rPr>
           <w:i/>
         </w:rPr>
-        <w:t xml:space="preserve">  </w:t>
-      </w:r>
-      <w:proofErr w:type="gramEnd"/>
-      <w:r>
-        <w:rPr>
-          <w:i/>
-        </w:rPr>
-        <w:t xml:space="preserve">                                                                                                                                                                      </w:t>
+        <w:t xml:space="preserve">                                                                                                                                                                        </w:t>
       </w:r>
       <w:r>
         <w:rPr>
@@ -576,15 +584,7 @@
         <w:ind w:right="3"/>
       </w:pPr>
       <w:r>
-        <w:t xml:space="preserve">Designed the DSP blocks using </w:t>
-      </w:r>
-      <w:proofErr w:type="spellStart"/>
-      <w:r>
-        <w:t>Vivado</w:t>
-      </w:r>
-      <w:proofErr w:type="spellEnd"/>
-      <w:r>
-        <w:t xml:space="preserve"> Software.</w:t>
+        <w:t>Designed the DSP blocks using Vivado Software.</w:t>
       </w:r>
     </w:p>
     <w:p>
@@ -610,7 +610,13 @@
         <w:ind w:right="3"/>
       </w:pPr>
       <w:r>
-        <w:t>Interfaced Logitech C270 camera with FPGA board using UART for live testing.</w:t>
+        <w:t xml:space="preserve">Interfaced Logitech C270 camera with FPGA </w:t>
+      </w:r>
+      <w:r>
+        <w:t>hardware</w:t>
+      </w:r>
+      <w:r>
+        <w:t xml:space="preserve"> using UART for live testing.</w:t>
       </w:r>
     </w:p>
     <w:p>
@@ -630,7 +636,6 @@
       <w:pPr>
         <w:ind w:right="3"/>
       </w:pPr>
-      <w:proofErr w:type="spellStart"/>
       <w:r>
         <w:rPr>
           <w:b/>
@@ -638,7 +643,6 @@
         </w:rPr>
         <w:t>LoRaWAN</w:t>
       </w:r>
-      <w:proofErr w:type="spellEnd"/>
       <w:r>
         <w:rPr>
           <w:b/>
@@ -738,7 +742,13 @@
         <w:t xml:space="preserve">Programming Languages: </w:t>
       </w:r>
       <w:r>
-        <w:t>C, C</w:t>
+        <w:t>C</w:t>
+      </w:r>
+      <w:r>
+        <w:t>/</w:t>
+      </w:r>
+      <w:r>
+        <w:t>C</w:t>
       </w:r>
       <w:r>
         <w:t>++</w:t>
@@ -759,31 +769,7 @@
         <w:t xml:space="preserve">Software Packages: </w:t>
       </w:r>
       <w:r>
-        <w:t xml:space="preserve">MATLAB, </w:t>
-      </w:r>
-      <w:proofErr w:type="spellStart"/>
-      <w:r>
-        <w:t>Keras</w:t>
-      </w:r>
-      <w:proofErr w:type="spellEnd"/>
-      <w:r>
-        <w:t xml:space="preserve">, Multisim, </w:t>
-      </w:r>
-      <w:proofErr w:type="spellStart"/>
-      <w:r>
-        <w:t>NgSpice</w:t>
-      </w:r>
-      <w:proofErr w:type="spellEnd"/>
-      <w:r>
-        <w:t xml:space="preserve">, Eagle, </w:t>
-      </w:r>
-      <w:proofErr w:type="spellStart"/>
-      <w:r>
-        <w:t>Yocto</w:t>
-      </w:r>
-      <w:proofErr w:type="spellEnd"/>
-      <w:r>
-        <w:t xml:space="preserve"> and Keil</w:t>
+        <w:t>MATLAB, Keras, Multisim, NgSpice, Eagle, Yocto and Keil</w:t>
       </w:r>
     </w:p>
     <w:p>
@@ -821,16 +807,8 @@
         <w:rPr>
           <w:bCs/>
         </w:rPr>
-        <w:t xml:space="preserve">, </w:t>
-      </w:r>
-      <w:proofErr w:type="spellStart"/>
-      <w:r>
-        <w:rPr>
-          <w:bCs/>
-        </w:rPr>
-        <w:t>Github</w:t>
-      </w:r>
-      <w:proofErr w:type="spellEnd"/>
+        <w:t>, Github</w:t>
+      </w:r>
       <w:r>
         <w:rPr>
           <w:bCs/>
@@ -940,6 +918,9 @@
         <w:t>, Computer Science</w:t>
       </w:r>
       <w:r>
+        <w:t>, Internet of Things (IoT), Computer Networking</w:t>
+      </w:r>
+      <w:r>
         <w:t xml:space="preserve"> | G</w:t>
       </w:r>
       <w:r>
@@ -978,7 +959,13 @@
         <w:t>oftware</w:t>
       </w:r>
       <w:r>
-        <w:t>, Wireless Processing, DSP, Machine Learning, Image Processing</w:t>
+        <w:t>, Wireless Processing, D</w:t>
+      </w:r>
+      <w:r>
+        <w:t>igital Signal Processing</w:t>
+      </w:r>
+      <w:r>
+        <w:t>, Machine Learning, Image Processing</w:t>
       </w:r>
       <w:r>
         <w:t>, Computer Vision</w:t>
@@ -1021,39 +1008,7 @@
         <w:ind w:left="0" w:firstLine="0"/>
       </w:pPr>
       <w:r>
-        <w:t xml:space="preserve">Namburi Randy Jonathan, </w:t>
-      </w:r>
-      <w:proofErr w:type="spellStart"/>
-      <w:r>
-        <w:t>Tangalla</w:t>
-      </w:r>
-      <w:proofErr w:type="spellEnd"/>
-      <w:r>
-        <w:t xml:space="preserve"> Manoj Kumar, </w:t>
-      </w:r>
-      <w:proofErr w:type="spellStart"/>
-      <w:r>
-        <w:t>Paritosh</w:t>
-      </w:r>
-      <w:proofErr w:type="spellEnd"/>
-      <w:r>
-        <w:t xml:space="preserve"> </w:t>
-      </w:r>
-      <w:proofErr w:type="spellStart"/>
-      <w:r>
-        <w:t>Peshwe</w:t>
-      </w:r>
-      <w:proofErr w:type="spellEnd"/>
-      <w:r>
-        <w:t xml:space="preserve">, Srinivas </w:t>
-      </w:r>
-      <w:proofErr w:type="spellStart"/>
-      <w:r>
-        <w:t>Doddipalli</w:t>
-      </w:r>
-      <w:proofErr w:type="spellEnd"/>
-      <w:r>
-        <w:t>,</w:t>
+        <w:t>Namburi Randy Jonathan, Tangalla Manoj Kumar, Paritosh Peshwe, Srinivas Doddipalli,</w:t>
       </w:r>
       <w:r>
         <w:t xml:space="preserve"> </w:t>
@@ -1096,6 +1051,145 @@
       <w:r>
         <w:t>1G</w:t>
       </w:r>
+    </w:p>
+    <w:p>
+      <w:pPr>
+        <w:ind w:left="0" w:firstLine="0"/>
+      </w:pPr>
+      <w:r>
+        <w:rPr>
+          <w:b/>
+          <w:bCs/>
+        </w:rPr>
+        <w:t xml:space="preserve">Languages Known: </w:t>
+      </w:r>
+      <w:r>
+        <w:t>English, Telugu and Hindi</w:t>
+      </w:r>
+    </w:p>
+    <w:p>
+      <w:pPr>
+        <w:tabs>
+          <w:tab w:val="left" w:pos="0"/>
+        </w:tabs>
+        <w:spacing w:after="0"/>
+        <w:rPr>
+          <w:bCs/>
+          <w:color w:val="000000" w:themeColor="text1"/>
+          <w:kern w:val="24"/>
+        </w:rPr>
+      </w:pPr>
+      <w:r>
+        <w:rPr>
+          <w:b/>
+          <w:bCs/>
+        </w:rPr>
+        <w:t xml:space="preserve">Key Skills: </w:t>
+      </w:r>
+      <w:r>
+        <w:rPr>
+          <w:bCs/>
+          <w:color w:val="000000" w:themeColor="text1"/>
+          <w:kern w:val="24"/>
+        </w:rPr>
+        <w:t>Communication, Problem</w:t>
+      </w:r>
+      <w:r>
+        <w:rPr>
+          <w:bCs/>
+          <w:color w:val="000000" w:themeColor="text1"/>
+          <w:kern w:val="24"/>
+        </w:rPr>
+        <w:t>-s</w:t>
+      </w:r>
+      <w:r>
+        <w:rPr>
+          <w:bCs/>
+          <w:color w:val="000000" w:themeColor="text1"/>
+          <w:kern w:val="24"/>
+        </w:rPr>
+        <w:t>olving</w:t>
+      </w:r>
+      <w:r>
+        <w:rPr>
+          <w:rFonts w:asciiTheme="minorHAnsi" w:eastAsiaTheme="minorEastAsia" w:cstheme="minorBidi"/>
+          <w:bCs/>
+          <w:color w:val="000000" w:themeColor="text1"/>
+          <w:kern w:val="24"/>
+        </w:rPr>
+        <w:t xml:space="preserve">, </w:t>
+      </w:r>
+      <w:r>
+        <w:rPr>
+          <w:bCs/>
+          <w:color w:val="000000" w:themeColor="text1"/>
+          <w:kern w:val="24"/>
+        </w:rPr>
+        <w:t xml:space="preserve">Time Management, Team </w:t>
+      </w:r>
+      <w:r>
+        <w:rPr>
+          <w:bCs/>
+          <w:color w:val="000000" w:themeColor="text1"/>
+          <w:kern w:val="24"/>
+        </w:rPr>
+        <w:t>Player</w:t>
+      </w:r>
+      <w:r>
+        <w:rPr>
+          <w:bCs/>
+          <w:color w:val="000000" w:themeColor="text1"/>
+          <w:kern w:val="24"/>
+        </w:rPr>
+        <w:t>, Critical Thinking and</w:t>
+      </w:r>
+      <w:r>
+        <w:rPr>
+          <w:color w:val="000000" w:themeColor="text1"/>
+          <w:kern w:val="24"/>
+        </w:rPr>
+        <w:t xml:space="preserve"> </w:t>
+      </w:r>
+      <w:r>
+        <w:rPr>
+          <w:bCs/>
+          <w:color w:val="000000" w:themeColor="text1"/>
+          <w:kern w:val="24"/>
+        </w:rPr>
+        <w:t>Relationship Building</w:t>
+      </w:r>
+    </w:p>
+    <w:p>
+      <w:pPr>
+        <w:tabs>
+          <w:tab w:val="left" w:pos="0"/>
+        </w:tabs>
+        <w:spacing w:after="0"/>
+        <w:rPr>
+          <w:rFonts w:asciiTheme="minorHAnsi" w:eastAsiaTheme="minorEastAsia" w:cstheme="minorBidi"/>
+          <w:color w:val="000000" w:themeColor="text1"/>
+          <w:kern w:val="24"/>
+        </w:rPr>
+      </w:pPr>
+      <w:r>
+        <w:rPr>
+          <w:b/>
+          <w:bCs/>
+        </w:rPr>
+        <w:t xml:space="preserve">Interests: </w:t>
+      </w:r>
+      <w:r>
+        <w:t>Automation, Pharmaceutical and Biomedical industries</w:t>
+      </w:r>
+    </w:p>
+    <w:p>
+      <w:pPr>
+        <w:ind w:left="0" w:firstLine="0"/>
+        <w:rPr>
+          <w:b/>
+          <w:bCs/>
+        </w:rPr>
+      </w:pPr>
     </w:p>
     <w:sectPr>
       <w:pgSz w:w="12240" w:h="15840"/>

</xml_diff>